<commit_message>
added 2h Tsys measurement
</commit_message>
<xml_diff>
--- a/Analog-Signal-Components/PAX/Measurement Prodocol/PAX Boxes/PB-019/Measurement Protocol PAX PB-019.docx
+++ b/Analog-Signal-Components/PAX/Measurement Prodocol/PAX Boxes/PB-019/Measurement Protocol PAX PB-019.docx
@@ -857,8 +857,19 @@
                 <w:shd w:val="clear" w:color="auto" w:fill="F9F9F9"/>
                 <w:lang w:val="de-DE" w:eastAsia="de-DE"/>
               </w:rPr>
-              <w:t>CTRL + ]</w:t>
-            </w:r>
+              <w:t xml:space="preserve">CTRL </w:t>
+            </w:r>
+            <w:proofErr w:type="gramStart"/>
+            <w:r>
+              <w:rPr>
+                <w:rFonts w:ascii="Courier" w:eastAsia="Times New Roman" w:hAnsi="Courier" w:cs="Times New Roman"/>
+                <w:color w:val="000000"/>
+                <w:shd w:val="clear" w:color="auto" w:fill="F9F9F9"/>
+                <w:lang w:val="de-DE" w:eastAsia="de-DE"/>
+              </w:rPr>
+              <w:t>+ ]</w:t>
+            </w:r>
+            <w:proofErr w:type="gramEnd"/>
           </w:p>
         </w:tc>
         <w:tc>
@@ -1055,19 +1066,36 @@
             <w:pPr>
               <w:rPr>
                 <w:b w:val="0"/>
-              </w:rPr>
-            </w:pPr>
+                <w:lang w:val="de-DE"/>
+              </w:rPr>
+            </w:pPr>
+            <w:proofErr w:type="gramStart"/>
             <w:r>
               <w:rPr>
                 <w:b w:val="0"/>
-              </w:rPr>
-              <w:t>VNA : Agilent N5230C 10MHz - 20GHz</w:t>
+                <w:lang w:val="de-DE"/>
+              </w:rPr>
+              <w:t>VNA :</w:t>
+            </w:r>
+            <w:proofErr w:type="gramEnd"/>
+            <w:r>
+              <w:rPr>
+                <w:b w:val="0"/>
+                <w:lang w:val="de-DE"/>
+              </w:rPr>
+              <w:t xml:space="preserve"> Agilent N5230C 10MHz - 20GHz</w:t>
             </w:r>
           </w:p>
         </w:tc>
       </w:tr>
     </w:tbl>
-    <w:p/>
+    <w:p>
+      <w:pPr>
+        <w:rPr>
+          <w:lang w:val="de-DE"/>
+        </w:rPr>
+      </w:pPr>
+    </w:p>
     <w:tbl>
       <w:tblPr>
         <w:tblStyle w:val="PlainTable1"/>
@@ -1107,7 +1135,15 @@
               <w:cnfStyle w:val="100000000000" w:firstRow="1" w:lastRow="0" w:firstColumn="0" w:lastColumn="0" w:oddVBand="0" w:evenVBand="0" w:oddHBand="0" w:evenHBand="0" w:firstRowFirstColumn="0" w:firstRowLastColumn="0" w:lastRowFirstColumn="0" w:lastRowLastColumn="0"/>
             </w:pPr>
             <w:r>
-              <w:t>1m ABC-CA18 Cable  +  20dB Attenuator</w:t>
+              <w:t xml:space="preserve">1m ABC-CA18 </w:t>
+            </w:r>
+            <w:proofErr w:type="gramStart"/>
+            <w:r>
+              <w:t>Cable  +</w:t>
+            </w:r>
+            <w:proofErr w:type="gramEnd"/>
+            <w:r>
+              <w:t xml:space="preserve">  20dB Attenuator</w:t>
             </w:r>
           </w:p>
         </w:tc>
@@ -1814,8 +1850,13 @@
             <w:pPr>
               <w:cnfStyle w:val="000000100000" w:firstRow="0" w:lastRow="0" w:firstColumn="0" w:lastColumn="0" w:oddVBand="0" w:evenVBand="0" w:oddHBand="1" w:evenHBand="0" w:firstRowFirstColumn="0" w:firstRowLastColumn="0" w:lastRowFirstColumn="0" w:lastRowLastColumn="0"/>
             </w:pPr>
-            <w:r>
-              <w:t>Frequency : 4.0GHz</w:t>
+            <w:proofErr w:type="gramStart"/>
+            <w:r>
+              <w:t>Frequency :</w:t>
+            </w:r>
+            <w:proofErr w:type="gramEnd"/>
+            <w:r>
+              <w:t xml:space="preserve"> 4.0GHz</w:t>
             </w:r>
             <w:r>
               <w:t xml:space="preserve"> </w:t>
@@ -2341,8 +2382,13 @@
             <w:tcW w:w="3018" w:type="dxa"/>
           </w:tcPr>
           <w:p>
-            <w:r>
-              <w:t>Freq : 4.0 GHz</w:t>
+            <w:proofErr w:type="gramStart"/>
+            <w:r>
+              <w:t>Freq :</w:t>
+            </w:r>
+            <w:proofErr w:type="gramEnd"/>
+            <w:r>
+              <w:t xml:space="preserve"> 4.0 GHz</w:t>
             </w:r>
           </w:p>
         </w:tc>
@@ -4238,8 +4284,13 @@
             <w:tcW w:w="3018" w:type="dxa"/>
           </w:tcPr>
           <w:p>
-            <w:r>
-              <w:t>Freq : 1.0 - 12.0GHz</w:t>
+            <w:proofErr w:type="gramStart"/>
+            <w:r>
+              <w:t>Freq :</w:t>
+            </w:r>
+            <w:proofErr w:type="gramEnd"/>
+            <w:r>
+              <w:t xml:space="preserve"> 1.0 - 12.0GHz</w:t>
             </w:r>
           </w:p>
         </w:tc>
@@ -6126,8 +6177,13 @@
             <w:tcW w:w="3018" w:type="dxa"/>
           </w:tcPr>
           <w:p>
-            <w:r>
-              <w:t>Freq : 4.0 GHz</w:t>
+            <w:proofErr w:type="gramStart"/>
+            <w:r>
+              <w:t>Freq :</w:t>
+            </w:r>
+            <w:proofErr w:type="gramEnd"/>
+            <w:r>
+              <w:t xml:space="preserve"> 4.0 GHz</w:t>
             </w:r>
           </w:p>
         </w:tc>
@@ -7999,8 +8055,13 @@
             <w:tcW w:w="3018" w:type="dxa"/>
           </w:tcPr>
           <w:p>
-            <w:r>
-              <w:t>Freq : 1.0 - 12.0GHz</w:t>
+            <w:proofErr w:type="gramStart"/>
+            <w:r>
+              <w:t>Freq :</w:t>
+            </w:r>
+            <w:proofErr w:type="gramEnd"/>
+            <w:r>
+              <w:t xml:space="preserve"> 1.0 - 12.0GHz</w:t>
             </w:r>
           </w:p>
         </w:tc>
@@ -9498,6 +9559,12 @@
                 <w:color w:val="00B050"/>
               </w:rPr>
             </w:pPr>
+            <w:r>
+              <w:rPr>
+                <w:color w:val="00B050"/>
+              </w:rPr>
+              <w:t>-</w:t>
+            </w:r>
             <w:r>
               <w:rPr>
                 <w:color w:val="00B050"/>

</xml_diff>